<commit_message>
now really adding those
</commit_message>
<xml_diff>
--- a/docs/AvatolCV_v1.docx
+++ b/docs/AvatolCV_v1.docx
@@ -62,7 +62,7 @@
           <w:r>
             <w:fldChar w:fldCharType="separate"/>
           </w:r>
-          <w:hyperlink w:anchor="_Toc451183529" w:history="1">
+          <w:hyperlink w:anchor="_Toc451184198" w:history="1">
             <w:r>
               <w:rPr>
                 <w:rStyle w:val="Hyperlink"/>
@@ -89,7 +89,7 @@
                 <w:noProof/>
                 <w:webHidden/>
               </w:rPr>
-              <w:instrText xml:space="preserve"> PAGEREF _Toc451183529 \h </w:instrText>
+              <w:instrText xml:space="preserve"> PAGEREF _Toc451184198 \h </w:instrText>
             </w:r>
             <w:r>
               <w:rPr>
@@ -131,7 +131,7 @@
               <w:noProof/>
             </w:rPr>
           </w:pPr>
-          <w:hyperlink w:anchor="_Toc451183530" w:history="1">
+          <w:hyperlink w:anchor="_Toc451184199" w:history="1">
             <w:r>
               <w:rPr>
                 <w:rStyle w:val="Hyperlink"/>
@@ -158,7 +158,7 @@
                 <w:noProof/>
                 <w:webHidden/>
               </w:rPr>
-              <w:instrText xml:space="preserve"> PAGEREF _Toc451183530 \h </w:instrText>
+              <w:instrText xml:space="preserve"> PAGEREF _Toc451184199 \h </w:instrText>
             </w:r>
             <w:r>
               <w:rPr>
@@ -200,7 +200,7 @@
               <w:noProof/>
             </w:rPr>
           </w:pPr>
-          <w:hyperlink w:anchor="_Toc451183531" w:history="1">
+          <w:hyperlink w:anchor="_Toc451184200" w:history="1">
             <w:r>
               <w:rPr>
                 <w:rStyle w:val="Hyperlink"/>
@@ -227,7 +227,7 @@
                 <w:noProof/>
                 <w:webHidden/>
               </w:rPr>
-              <w:instrText xml:space="preserve"> PAGEREF _Toc451183531 \h </w:instrText>
+              <w:instrText xml:space="preserve"> PAGEREF _Toc451184200 \h </w:instrText>
             </w:r>
             <w:r>
               <w:rPr>
@@ -247,7 +247,7 @@
                 <w:noProof/>
                 <w:webHidden/>
               </w:rPr>
-              <w:t>1</w:t>
+              <w:t>2</w:t>
             </w:r>
             <w:r>
               <w:rPr>
@@ -269,7 +269,7 @@
               <w:noProof/>
             </w:rPr>
           </w:pPr>
-          <w:hyperlink w:anchor="_Toc451183532" w:history="1">
+          <w:hyperlink w:anchor="_Toc451184201" w:history="1">
             <w:r>
               <w:rPr>
                 <w:rStyle w:val="Hyperlink"/>
@@ -296,7 +296,7 @@
                 <w:noProof/>
                 <w:webHidden/>
               </w:rPr>
-              <w:instrText xml:space="preserve"> PAGEREF _Toc451183532 \h </w:instrText>
+              <w:instrText xml:space="preserve"> PAGEREF _Toc451184201 \h </w:instrText>
             </w:r>
             <w:r>
               <w:rPr>
@@ -338,7 +338,7 @@
               <w:noProof/>
             </w:rPr>
           </w:pPr>
-          <w:hyperlink w:anchor="_Toc451183533" w:history="1">
+          <w:hyperlink w:anchor="_Toc451184202" w:history="1">
             <w:r>
               <w:rPr>
                 <w:rStyle w:val="Hyperlink"/>
@@ -365,7 +365,7 @@
                 <w:noProof/>
                 <w:webHidden/>
               </w:rPr>
-              <w:instrText xml:space="preserve"> PAGEREF _Toc451183533 \h </w:instrText>
+              <w:instrText xml:space="preserve"> PAGEREF _Toc451184202 \h </w:instrText>
             </w:r>
             <w:r>
               <w:rPr>
@@ -407,7 +407,7 @@
               <w:noProof/>
             </w:rPr>
           </w:pPr>
-          <w:hyperlink w:anchor="_Toc451183534" w:history="1">
+          <w:hyperlink w:anchor="_Toc451184203" w:history="1">
             <w:r>
               <w:rPr>
                 <w:rStyle w:val="Hyperlink"/>
@@ -434,7 +434,7 @@
                 <w:noProof/>
                 <w:webHidden/>
               </w:rPr>
-              <w:instrText xml:space="preserve"> PAGEREF _Toc451183534 \h </w:instrText>
+              <w:instrText xml:space="preserve"> PAGEREF _Toc451184203 \h </w:instrText>
             </w:r>
             <w:r>
               <w:rPr>
@@ -476,7 +476,7 @@
               <w:noProof/>
             </w:rPr>
           </w:pPr>
-          <w:hyperlink w:anchor="_Toc451183535" w:history="1">
+          <w:hyperlink w:anchor="_Toc451184204" w:history="1">
             <w:r>
               <w:rPr>
                 <w:rStyle w:val="Hyperlink"/>
@@ -503,7 +503,7 @@
                 <w:noProof/>
                 <w:webHidden/>
               </w:rPr>
-              <w:instrText xml:space="preserve"> PAGEREF _Toc451183535 \h </w:instrText>
+              <w:instrText xml:space="preserve"> PAGEREF _Toc451184204 \h </w:instrText>
             </w:r>
             <w:r>
               <w:rPr>
@@ -545,12 +545,217 @@
               <w:noProof/>
             </w:rPr>
           </w:pPr>
-          <w:hyperlink w:anchor="_Toc451183536" w:history="1">
+          <w:hyperlink w:anchor="_Toc451184205" w:history="1">
             <w:r>
               <w:rPr>
                 <w:rStyle w:val="Hyperlink"/>
                 <w:noProof/>
               </w:rPr>
+              <w:t>An AvatolCV Session</w:t>
+            </w:r>
+            <w:r>
+              <w:rPr>
+                <w:noProof/>
+                <w:webHidden/>
+              </w:rPr>
+              <w:tab/>
+            </w:r>
+            <w:r>
+              <w:rPr>
+                <w:noProof/>
+                <w:webHidden/>
+              </w:rPr>
+              <w:fldChar w:fldCharType="begin"/>
+            </w:r>
+            <w:r>
+              <w:rPr>
+                <w:noProof/>
+                <w:webHidden/>
+              </w:rPr>
+              <w:instrText xml:space="preserve"> PAGEREF _Toc451184205 \h </w:instrText>
+            </w:r>
+            <w:r>
+              <w:rPr>
+                <w:noProof/>
+                <w:webHidden/>
+              </w:rPr>
+            </w:r>
+            <w:r>
+              <w:rPr>
+                <w:noProof/>
+                <w:webHidden/>
+              </w:rPr>
+              <w:fldChar w:fldCharType="separate"/>
+            </w:r>
+            <w:r>
+              <w:rPr>
+                <w:noProof/>
+                <w:webHidden/>
+              </w:rPr>
+              <w:t>4</w:t>
+            </w:r>
+            <w:r>
+              <w:rPr>
+                <w:noProof/>
+                <w:webHidden/>
+              </w:rPr>
+              <w:fldChar w:fldCharType="end"/>
+            </w:r>
+          </w:hyperlink>
+        </w:p>
+        <w:p>
+          <w:pPr>
+            <w:pStyle w:val="TOC2"/>
+            <w:tabs>
+              <w:tab w:val="right" w:leader="dot" w:pos="9350"/>
+            </w:tabs>
+            <w:rPr>
+              <w:noProof/>
+            </w:rPr>
+          </w:pPr>
+          <w:hyperlink w:anchor="_Toc451184206" w:history="1">
+            <w:r>
+              <w:rPr>
+                <w:rStyle w:val="Hyperlink"/>
+                <w:noProof/>
+              </w:rPr>
+              <w:t>Data Sources</w:t>
+            </w:r>
+            <w:r>
+              <w:rPr>
+                <w:noProof/>
+                <w:webHidden/>
+              </w:rPr>
+              <w:tab/>
+            </w:r>
+            <w:r>
+              <w:rPr>
+                <w:noProof/>
+                <w:webHidden/>
+              </w:rPr>
+              <w:fldChar w:fldCharType="begin"/>
+            </w:r>
+            <w:r>
+              <w:rPr>
+                <w:noProof/>
+                <w:webHidden/>
+              </w:rPr>
+              <w:instrText xml:space="preserve"> PAGEREF _Toc451184206 \h </w:instrText>
+            </w:r>
+            <w:r>
+              <w:rPr>
+                <w:noProof/>
+                <w:webHidden/>
+              </w:rPr>
+            </w:r>
+            <w:r>
+              <w:rPr>
+                <w:noProof/>
+                <w:webHidden/>
+              </w:rPr>
+              <w:fldChar w:fldCharType="separate"/>
+            </w:r>
+            <w:r>
+              <w:rPr>
+                <w:noProof/>
+                <w:webHidden/>
+              </w:rPr>
+              <w:t>4</w:t>
+            </w:r>
+            <w:r>
+              <w:rPr>
+                <w:noProof/>
+                <w:webHidden/>
+              </w:rPr>
+              <w:fldChar w:fldCharType="end"/>
+            </w:r>
+          </w:hyperlink>
+        </w:p>
+        <w:p>
+          <w:pPr>
+            <w:pStyle w:val="TOC2"/>
+            <w:tabs>
+              <w:tab w:val="right" w:leader="dot" w:pos="9350"/>
+            </w:tabs>
+            <w:rPr>
+              <w:noProof/>
+            </w:rPr>
+          </w:pPr>
+          <w:hyperlink w:anchor="_Toc451184207" w:history="1">
+            <w:r>
+              <w:rPr>
+                <w:rStyle w:val="Hyperlink"/>
+                <w:noProof/>
+              </w:rPr>
+              <w:t>Log in to Data Source</w:t>
+            </w:r>
+            <w:r>
+              <w:rPr>
+                <w:noProof/>
+                <w:webHidden/>
+              </w:rPr>
+              <w:tab/>
+            </w:r>
+            <w:r>
+              <w:rPr>
+                <w:noProof/>
+                <w:webHidden/>
+              </w:rPr>
+              <w:fldChar w:fldCharType="begin"/>
+            </w:r>
+            <w:r>
+              <w:rPr>
+                <w:noProof/>
+                <w:webHidden/>
+              </w:rPr>
+              <w:instrText xml:space="preserve"> PAGEREF _Toc451184207 \h </w:instrText>
+            </w:r>
+            <w:r>
+              <w:rPr>
+                <w:noProof/>
+                <w:webHidden/>
+              </w:rPr>
+            </w:r>
+            <w:r>
+              <w:rPr>
+                <w:noProof/>
+                <w:webHidden/>
+              </w:rPr>
+              <w:fldChar w:fldCharType="separate"/>
+            </w:r>
+            <w:r>
+              <w:rPr>
+                <w:noProof/>
+                <w:webHidden/>
+              </w:rPr>
+              <w:t>4</w:t>
+            </w:r>
+            <w:r>
+              <w:rPr>
+                <w:noProof/>
+                <w:webHidden/>
+              </w:rPr>
+              <w:fldChar w:fldCharType="end"/>
+            </w:r>
+          </w:hyperlink>
+        </w:p>
+        <w:p>
+          <w:pPr>
+            <w:pStyle w:val="TOC1"/>
+            <w:tabs>
+              <w:tab w:val="right" w:leader="dot" w:pos="9350"/>
+            </w:tabs>
+            <w:rPr>
+              <w:rFonts w:eastAsiaTheme="minorEastAsia"/>
+              <w:noProof/>
+            </w:rPr>
+          </w:pPr>
+          <w:hyperlink w:anchor="_Toc451184208" w:history="1">
+            <w:r>
+              <w:rPr>
+                <w:rStyle w:val="Hyperlink"/>
+                <w:noProof/>
+              </w:rPr>
               <w:t>What the Installer Does In Detail</w:t>
             </w:r>
             <w:r>
@@ -572,7 +777,7 @@
                 <w:noProof/>
                 <w:webHidden/>
               </w:rPr>
-              <w:instrText xml:space="preserve"> PAGEREF _Toc451183536 \h </w:instrText>
+              <w:instrText xml:space="preserve"> PAGEREF _Toc451184208 \h </w:instrText>
             </w:r>
             <w:r>
               <w:rPr>
@@ -619,7 +824,7 @@
       <w:pPr>
         <w:pStyle w:val="Heading1"/>
       </w:pPr>
-      <w:bookmarkStart w:id="0" w:name="_Toc451183529"/>
+      <w:bookmarkStart w:id="0" w:name="_Toc451184198"/>
       <w:r>
         <w:t>Introduction</w:t>
       </w:r>
@@ -812,7 +1017,7 @@
       <w:pPr>
         <w:pStyle w:val="Heading1"/>
       </w:pPr>
-      <w:bookmarkStart w:id="1" w:name="_Toc451183530"/>
+      <w:bookmarkStart w:id="1" w:name="_Toc451184199"/>
       <w:r>
         <w:t>Dependencies</w:t>
       </w:r>
@@ -915,7 +1120,7 @@
       <w:pPr>
         <w:pStyle w:val="Heading1"/>
       </w:pPr>
-      <w:bookmarkStart w:id="2" w:name="_Toc451183531"/>
+      <w:bookmarkStart w:id="2" w:name="_Toc451184200"/>
       <w:r>
         <w:t>Configuring Python</w:t>
       </w:r>
@@ -1341,7 +1546,7 @@
       <w:pPr>
         <w:pStyle w:val="Heading1"/>
       </w:pPr>
-      <w:bookmarkStart w:id="3" w:name="_Toc451183532"/>
+      <w:bookmarkStart w:id="3" w:name="_Toc451184201"/>
       <w:r>
         <w:t>Getting the Installer</w:t>
       </w:r>
@@ -1388,6 +1593,7 @@
           <w:sz w:val="24"/>
           <w:szCs w:val="24"/>
         </w:rPr>
+        <w:lastRenderedPageBreak/>
         <w:t xml:space="preserve">2. Click the </w:t>
       </w:r>
       <w:r>
@@ -1449,10 +1655,9 @@
         <w:pStyle w:val="Heading1"/>
       </w:pPr>
       <w:r>
-        <w:lastRenderedPageBreak/>
         <w:t xml:space="preserve"> </w:t>
       </w:r>
-      <w:bookmarkStart w:id="4" w:name="_Toc451183533"/>
+      <w:bookmarkStart w:id="4" w:name="_Toc451184202"/>
       <w:r>
         <w:t xml:space="preserve">Installing </w:t>
       </w:r>
@@ -1460,407 +1665,8 @@
       <w:r>
         <w:t>AvatolCV</w:t>
       </w:r>
+      <w:bookmarkStart w:id="5" w:name="_GoBack"/>
       <w:bookmarkEnd w:id="4"/>
-      <w:proofErr w:type="spellEnd"/>
-    </w:p>
-    <w:p>
-      <w:pPr>
-        <w:spacing w:after="0"/>
-        <w:rPr>
-          <w:rFonts w:ascii="Times New Roman" w:hAnsi="Times New Roman" w:cs="Times New Roman"/>
-          <w:sz w:val="24"/>
-          <w:szCs w:val="24"/>
-        </w:rPr>
-      </w:pPr>
-      <w:r>
-        <w:rPr>
-          <w:rFonts w:ascii="Times New Roman" w:hAnsi="Times New Roman" w:cs="Times New Roman"/>
-          <w:sz w:val="24"/>
-          <w:szCs w:val="24"/>
-        </w:rPr>
-        <w:t>To run it, open up a</w:t>
-      </w:r>
-      <w:r>
-        <w:rPr>
-          <w:rFonts w:ascii="Times New Roman" w:hAnsi="Times New Roman" w:cs="Times New Roman"/>
-          <w:sz w:val="24"/>
-          <w:szCs w:val="24"/>
-        </w:rPr>
-        <w:t xml:space="preserve"> command shell on Mac and type:</w:t>
-      </w:r>
-    </w:p>
-    <w:p>
-      <w:pPr>
-        <w:spacing w:after="0"/>
-        <w:rPr>
-          <w:rFonts w:ascii="Times New Roman" w:hAnsi="Times New Roman" w:cs="Times New Roman"/>
-          <w:sz w:val="24"/>
-          <w:szCs w:val="24"/>
-        </w:rPr>
-      </w:pPr>
-    </w:p>
-    <w:p>
-      <w:pPr>
-        <w:spacing w:after="0"/>
-        <w:rPr>
-          <w:rFonts w:ascii="Courier New" w:hAnsi="Courier New" w:cs="Courier New"/>
-          <w:sz w:val="20"/>
-          <w:szCs w:val="20"/>
-        </w:rPr>
-      </w:pPr>
-      <w:r>
-        <w:rPr>
-          <w:rFonts w:ascii="Courier New" w:hAnsi="Courier New" w:cs="Courier New"/>
-          <w:sz w:val="20"/>
-          <w:szCs w:val="20"/>
-        </w:rPr>
-        <w:t xml:space="preserve">    $cd </w:t>
-      </w:r>
-      <w:proofErr w:type="spellStart"/>
-      <w:r>
-        <w:rPr>
-          <w:rFonts w:ascii="Courier New" w:hAnsi="Courier New" w:cs="Courier New"/>
-          <w:sz w:val="20"/>
-          <w:szCs w:val="20"/>
-        </w:rPr>
-        <w:t>whereTheFileWasUnzippedTo</w:t>
-      </w:r>
-      <w:proofErr w:type="spellEnd"/>
-    </w:p>
-    <w:p>
-      <w:pPr>
-        <w:spacing w:after="0"/>
-        <w:rPr>
-          <w:rFonts w:ascii="Courier New" w:hAnsi="Courier New" w:cs="Courier New"/>
-          <w:sz w:val="20"/>
-          <w:szCs w:val="20"/>
-        </w:rPr>
-      </w:pPr>
-      <w:r>
-        <w:rPr>
-          <w:rFonts w:ascii="Courier New" w:hAnsi="Courier New" w:cs="Courier New"/>
-          <w:sz w:val="20"/>
-          <w:szCs w:val="20"/>
-        </w:rPr>
-        <w:t xml:space="preserve">    $python updateAvatolCV.py </w:t>
-      </w:r>
-      <w:proofErr w:type="spellStart"/>
-      <w:r>
-        <w:rPr>
-          <w:rFonts w:ascii="Courier New" w:hAnsi="Courier New" w:cs="Courier New"/>
-          <w:sz w:val="20"/>
-          <w:szCs w:val="20"/>
-        </w:rPr>
-        <w:t>instal</w:t>
-      </w:r>
-      <w:r>
-        <w:rPr>
-          <w:rFonts w:ascii="Courier New" w:hAnsi="Courier New" w:cs="Courier New"/>
-          <w:sz w:val="20"/>
-          <w:szCs w:val="20"/>
-        </w:rPr>
-        <w:t>l_root</w:t>
-      </w:r>
-      <w:proofErr w:type="spellEnd"/>
-      <w:r>
-        <w:rPr>
-          <w:rFonts w:ascii="Courier New" w:hAnsi="Courier New" w:cs="Courier New"/>
-          <w:sz w:val="20"/>
-          <w:szCs w:val="20"/>
-        </w:rPr>
-        <w:t xml:space="preserve">  </w:t>
-      </w:r>
-    </w:p>
-    <w:p>
-      <w:pPr>
-        <w:spacing w:after="0"/>
-        <w:rPr>
-          <w:rFonts w:ascii="Times New Roman" w:hAnsi="Times New Roman" w:cs="Times New Roman"/>
-          <w:sz w:val="24"/>
-          <w:szCs w:val="24"/>
-        </w:rPr>
-      </w:pPr>
-    </w:p>
-    <w:p>
-      <w:pPr>
-        <w:spacing w:after="0"/>
-        <w:rPr>
-          <w:rFonts w:ascii="Times New Roman" w:hAnsi="Times New Roman" w:cs="Times New Roman"/>
-          <w:sz w:val="24"/>
-          <w:szCs w:val="24"/>
-        </w:rPr>
-      </w:pPr>
-      <w:proofErr w:type="gramStart"/>
-      <w:r>
-        <w:rPr>
-          <w:rFonts w:ascii="Times New Roman" w:hAnsi="Times New Roman" w:cs="Times New Roman"/>
-          <w:sz w:val="24"/>
-          <w:szCs w:val="24"/>
-        </w:rPr>
-        <w:t>or</w:t>
-      </w:r>
-      <w:proofErr w:type="gramEnd"/>
-      <w:r>
-        <w:rPr>
-          <w:rFonts w:ascii="Times New Roman" w:hAnsi="Times New Roman" w:cs="Times New Roman"/>
-          <w:sz w:val="24"/>
-          <w:szCs w:val="24"/>
-        </w:rPr>
-        <w:t xml:space="preserve"> on Windows</w:t>
-      </w:r>
-    </w:p>
-    <w:p>
-      <w:pPr>
-        <w:spacing w:after="0"/>
-        <w:rPr>
-          <w:rFonts w:ascii="Times New Roman" w:hAnsi="Times New Roman" w:cs="Times New Roman"/>
-          <w:sz w:val="24"/>
-          <w:szCs w:val="24"/>
-        </w:rPr>
-      </w:pPr>
-    </w:p>
-    <w:p>
-      <w:pPr>
-        <w:spacing w:after="0"/>
-        <w:rPr>
-          <w:rFonts w:ascii="Courier New" w:hAnsi="Courier New" w:cs="Courier New"/>
-          <w:sz w:val="20"/>
-          <w:szCs w:val="20"/>
-        </w:rPr>
-      </w:pPr>
-      <w:r>
-        <w:rPr>
-          <w:rFonts w:ascii="Courier New" w:hAnsi="Courier New" w:cs="Courier New"/>
-          <w:sz w:val="20"/>
-          <w:szCs w:val="20"/>
-        </w:rPr>
-        <w:t xml:space="preserve">    </w:t>
-      </w:r>
-      <w:proofErr w:type="gramStart"/>
-      <w:r>
-        <w:rPr>
-          <w:rFonts w:ascii="Courier New" w:hAnsi="Courier New" w:cs="Courier New"/>
-          <w:sz w:val="20"/>
-          <w:szCs w:val="20"/>
-        </w:rPr>
-        <w:t>C:</w:t>
-      </w:r>
-      <w:proofErr w:type="gramEnd"/>
-      <w:r>
-        <w:rPr>
-          <w:rFonts w:ascii="Courier New" w:hAnsi="Courier New" w:cs="Courier New"/>
-          <w:sz w:val="20"/>
-          <w:szCs w:val="20"/>
-        </w:rPr>
-        <w:t xml:space="preserve">&gt;cd </w:t>
-      </w:r>
-      <w:proofErr w:type="spellStart"/>
-      <w:r>
-        <w:rPr>
-          <w:rFonts w:ascii="Courier New" w:hAnsi="Courier New" w:cs="Courier New"/>
-          <w:sz w:val="20"/>
-          <w:szCs w:val="20"/>
-        </w:rPr>
-        <w:t>whereTheFileWasUnzippedTo</w:t>
-      </w:r>
-      <w:proofErr w:type="spellEnd"/>
-    </w:p>
-    <w:p>
-      <w:pPr>
-        <w:spacing w:after="0"/>
-        <w:rPr>
-          <w:rFonts w:ascii="Courier New" w:hAnsi="Courier New" w:cs="Courier New"/>
-          <w:sz w:val="20"/>
-          <w:szCs w:val="20"/>
-        </w:rPr>
-      </w:pPr>
-      <w:r>
-        <w:rPr>
-          <w:rFonts w:ascii="Courier New" w:hAnsi="Courier New" w:cs="Courier New"/>
-          <w:sz w:val="20"/>
-          <w:szCs w:val="20"/>
-        </w:rPr>
-        <w:t xml:space="preserve">    C:\whereTheFileWasUnzippedTo&gt;python updateAvatolCV.py </w:t>
-      </w:r>
-      <w:proofErr w:type="spellStart"/>
-      <w:r>
-        <w:rPr>
-          <w:rFonts w:ascii="Courier New" w:hAnsi="Courier New" w:cs="Courier New"/>
-          <w:sz w:val="20"/>
-          <w:szCs w:val="20"/>
-        </w:rPr>
-        <w:t>install_root</w:t>
-      </w:r>
-      <w:proofErr w:type="spellEnd"/>
-      <w:r>
-        <w:rPr>
-          <w:rFonts w:ascii="Courier New" w:hAnsi="Courier New" w:cs="Courier New"/>
-          <w:sz w:val="20"/>
-          <w:szCs w:val="20"/>
-        </w:rPr>
-        <w:t xml:space="preserve">  </w:t>
-      </w:r>
-    </w:p>
-    <w:p>
-      <w:pPr>
-        <w:spacing w:after="0"/>
-        <w:rPr>
-          <w:rFonts w:ascii="Times New Roman" w:hAnsi="Times New Roman" w:cs="Times New Roman"/>
-          <w:sz w:val="24"/>
-          <w:szCs w:val="24"/>
-        </w:rPr>
-      </w:pPr>
-    </w:p>
-    <w:p>
-      <w:pPr>
-        <w:spacing w:after="0"/>
-        <w:rPr>
-          <w:rFonts w:ascii="Times New Roman" w:hAnsi="Times New Roman" w:cs="Times New Roman"/>
-          <w:sz w:val="24"/>
-          <w:szCs w:val="24"/>
-        </w:rPr>
-      </w:pPr>
-      <w:r>
-        <w:rPr>
-          <w:rFonts w:ascii="Times New Roman" w:hAnsi="Times New Roman" w:cs="Times New Roman"/>
-          <w:sz w:val="24"/>
-          <w:szCs w:val="24"/>
-        </w:rPr>
-        <w:t xml:space="preserve">...where </w:t>
-      </w:r>
-      <w:proofErr w:type="spellStart"/>
-      <w:r>
-        <w:rPr>
-          <w:rFonts w:ascii="Times New Roman" w:hAnsi="Times New Roman" w:cs="Times New Roman"/>
-          <w:sz w:val="24"/>
-          <w:szCs w:val="24"/>
-        </w:rPr>
-        <w:t>install_root</w:t>
-      </w:r>
-      <w:proofErr w:type="spellEnd"/>
-      <w:r>
-        <w:rPr>
-          <w:rFonts w:ascii="Times New Roman" w:hAnsi="Times New Roman" w:cs="Times New Roman"/>
-          <w:sz w:val="24"/>
-          <w:szCs w:val="24"/>
-        </w:rPr>
-        <w:t xml:space="preserve"> is replaced by your choice of what directory you want to install into.  The installer will create a subdirectory called '</w:t>
-      </w:r>
-      <w:proofErr w:type="spellStart"/>
-      <w:r>
-        <w:rPr>
-          <w:rFonts w:ascii="Times New Roman" w:hAnsi="Times New Roman" w:cs="Times New Roman"/>
-          <w:sz w:val="24"/>
-          <w:szCs w:val="24"/>
-        </w:rPr>
-        <w:t>avatol_cv</w:t>
-      </w:r>
-      <w:proofErr w:type="spellEnd"/>
-      <w:r>
-        <w:rPr>
-          <w:rFonts w:ascii="Times New Roman" w:hAnsi="Times New Roman" w:cs="Times New Roman"/>
-          <w:sz w:val="24"/>
-          <w:szCs w:val="24"/>
-        </w:rPr>
-        <w:t>' and place the system under that.  So, for example, you specify</w:t>
-      </w:r>
-    </w:p>
-    <w:p>
-      <w:pPr>
-        <w:spacing w:after="0"/>
-        <w:rPr>
-          <w:rFonts w:ascii="Times New Roman" w:hAnsi="Times New Roman" w:cs="Times New Roman"/>
-          <w:sz w:val="24"/>
-          <w:szCs w:val="24"/>
-        </w:rPr>
-      </w:pPr>
-    </w:p>
-    <w:p>
-      <w:pPr>
-        <w:spacing w:after="0"/>
-        <w:rPr>
-          <w:rFonts w:ascii="Times New Roman" w:hAnsi="Times New Roman" w:cs="Times New Roman"/>
-          <w:sz w:val="20"/>
-          <w:szCs w:val="20"/>
-        </w:rPr>
-      </w:pPr>
-      <w:r>
-        <w:rPr>
-          <w:rFonts w:ascii="Times New Roman" w:hAnsi="Times New Roman" w:cs="Times New Roman"/>
-          <w:sz w:val="20"/>
-          <w:szCs w:val="20"/>
-        </w:rPr>
-        <w:t xml:space="preserve">    C:\whereTheFileWasUnzippedTo&gt;python updateAvatolCV.py C:\someDir</w:t>
-      </w:r>
-    </w:p>
-    <w:p>
-      <w:pPr>
-        <w:spacing w:after="0"/>
-        <w:rPr>
-          <w:rFonts w:ascii="Times New Roman" w:hAnsi="Times New Roman" w:cs="Times New Roman"/>
-          <w:sz w:val="24"/>
-          <w:szCs w:val="24"/>
-        </w:rPr>
-      </w:pPr>
-    </w:p>
-    <w:p>
-      <w:pPr>
-        <w:spacing w:after="0"/>
-        <w:rPr>
-          <w:rFonts w:ascii="Times New Roman" w:hAnsi="Times New Roman" w:cs="Times New Roman"/>
-          <w:sz w:val="24"/>
-          <w:szCs w:val="24"/>
-        </w:rPr>
-      </w:pPr>
-      <w:r>
-        <w:rPr>
-          <w:rFonts w:ascii="Times New Roman" w:hAnsi="Times New Roman" w:cs="Times New Roman"/>
-          <w:sz w:val="24"/>
-          <w:szCs w:val="24"/>
-        </w:rPr>
-        <w:t xml:space="preserve">...then c:\someDir\avatol_cv will contain all the files for </w:t>
-      </w:r>
-      <w:proofErr w:type="spellStart"/>
-      <w:r>
-        <w:rPr>
-          <w:rFonts w:ascii="Times New Roman" w:hAnsi="Times New Roman" w:cs="Times New Roman"/>
-          <w:sz w:val="24"/>
-          <w:szCs w:val="24"/>
-        </w:rPr>
-        <w:t>AvatolCV</w:t>
-      </w:r>
-      <w:proofErr w:type="spellEnd"/>
-      <w:r>
-        <w:rPr>
-          <w:rFonts w:ascii="Times New Roman" w:hAnsi="Times New Roman" w:cs="Times New Roman"/>
-          <w:sz w:val="24"/>
-          <w:szCs w:val="24"/>
-        </w:rPr>
-        <w:t xml:space="preserve">.  </w:t>
-      </w:r>
-    </w:p>
-    <w:p>
-      <w:pPr>
-        <w:spacing w:after="0"/>
-        <w:rPr>
-          <w:rFonts w:ascii="Times New Roman" w:hAnsi="Times New Roman" w:cs="Times New Roman"/>
-          <w:sz w:val="24"/>
-          <w:szCs w:val="24"/>
-        </w:rPr>
-      </w:pPr>
-    </w:p>
-    <w:p>
-      <w:pPr>
-        <w:pStyle w:val="Heading1"/>
-      </w:pPr>
-      <w:bookmarkStart w:id="5" w:name="_Toc451183534"/>
-      <w:r>
-        <w:t xml:space="preserve">Updating </w:t>
-      </w:r>
-      <w:proofErr w:type="spellStart"/>
-      <w:r>
-        <w:t>AvatolCV</w:t>
-      </w:r>
       <w:bookmarkEnd w:id="5"/>
       <w:proofErr w:type="spellEnd"/>
     </w:p>
@@ -1879,31 +1685,159 @@
           <w:sz w:val="24"/>
           <w:szCs w:val="24"/>
         </w:rPr>
-        <w:t>If there is a bug fix and you need to pull in the updated system, merely run the same command that you used to install it initially.</w:t>
-      </w:r>
-    </w:p>
-    <w:p>
-      <w:pPr>
-        <w:spacing w:after="0"/>
-        <w:rPr>
-          <w:rFonts w:ascii="Times New Roman" w:hAnsi="Times New Roman" w:cs="Times New Roman"/>
-          <w:sz w:val="24"/>
-          <w:szCs w:val="24"/>
-        </w:rPr>
-      </w:pPr>
-    </w:p>
-    <w:p>
-      <w:pPr>
-        <w:spacing w:after="0"/>
-        <w:rPr>
-          <w:rFonts w:ascii="Times New Roman" w:hAnsi="Times New Roman" w:cs="Times New Roman"/>
-          <w:sz w:val="20"/>
-          <w:szCs w:val="20"/>
-        </w:rPr>
-      </w:pPr>
-      <w:r>
-        <w:rPr>
-          <w:rFonts w:ascii="Times New Roman" w:hAnsi="Times New Roman" w:cs="Times New Roman"/>
+        <w:t>To run it, open up a</w:t>
+      </w:r>
+      <w:r>
+        <w:rPr>
+          <w:rFonts w:ascii="Times New Roman" w:hAnsi="Times New Roman" w:cs="Times New Roman"/>
+          <w:sz w:val="24"/>
+          <w:szCs w:val="24"/>
+        </w:rPr>
+        <w:t xml:space="preserve"> command shell on Mac and type:</w:t>
+      </w:r>
+    </w:p>
+    <w:p>
+      <w:pPr>
+        <w:spacing w:after="0"/>
+        <w:rPr>
+          <w:rFonts w:ascii="Times New Roman" w:hAnsi="Times New Roman" w:cs="Times New Roman"/>
+          <w:sz w:val="24"/>
+          <w:szCs w:val="24"/>
+        </w:rPr>
+      </w:pPr>
+    </w:p>
+    <w:p>
+      <w:pPr>
+        <w:spacing w:after="0"/>
+        <w:rPr>
+          <w:rFonts w:ascii="Courier New" w:hAnsi="Courier New" w:cs="Courier New"/>
+          <w:sz w:val="20"/>
+          <w:szCs w:val="20"/>
+        </w:rPr>
+      </w:pPr>
+      <w:r>
+        <w:rPr>
+          <w:rFonts w:ascii="Courier New" w:hAnsi="Courier New" w:cs="Courier New"/>
+          <w:sz w:val="20"/>
+          <w:szCs w:val="20"/>
+        </w:rPr>
+        <w:t xml:space="preserve">    $cd </w:t>
+      </w:r>
+      <w:proofErr w:type="spellStart"/>
+      <w:r>
+        <w:rPr>
+          <w:rFonts w:ascii="Courier New" w:hAnsi="Courier New" w:cs="Courier New"/>
+          <w:sz w:val="20"/>
+          <w:szCs w:val="20"/>
+        </w:rPr>
+        <w:t>whereTheFileWasUnzippedTo</w:t>
+      </w:r>
+      <w:proofErr w:type="spellEnd"/>
+    </w:p>
+    <w:p>
+      <w:pPr>
+        <w:spacing w:after="0"/>
+        <w:rPr>
+          <w:rFonts w:ascii="Courier New" w:hAnsi="Courier New" w:cs="Courier New"/>
+          <w:sz w:val="20"/>
+          <w:szCs w:val="20"/>
+        </w:rPr>
+      </w:pPr>
+      <w:r>
+        <w:rPr>
+          <w:rFonts w:ascii="Courier New" w:hAnsi="Courier New" w:cs="Courier New"/>
+          <w:sz w:val="20"/>
+          <w:szCs w:val="20"/>
+        </w:rPr>
+        <w:t xml:space="preserve">    $python updateAvatolCV.py </w:t>
+      </w:r>
+      <w:proofErr w:type="spellStart"/>
+      <w:r>
+        <w:rPr>
+          <w:rFonts w:ascii="Courier New" w:hAnsi="Courier New" w:cs="Courier New"/>
+          <w:sz w:val="20"/>
+          <w:szCs w:val="20"/>
+        </w:rPr>
+        <w:t>instal</w:t>
+      </w:r>
+      <w:r>
+        <w:rPr>
+          <w:rFonts w:ascii="Courier New" w:hAnsi="Courier New" w:cs="Courier New"/>
+          <w:sz w:val="20"/>
+          <w:szCs w:val="20"/>
+        </w:rPr>
+        <w:t>l_root</w:t>
+      </w:r>
+      <w:proofErr w:type="spellEnd"/>
+      <w:r>
+        <w:rPr>
+          <w:rFonts w:ascii="Courier New" w:hAnsi="Courier New" w:cs="Courier New"/>
+          <w:sz w:val="20"/>
+          <w:szCs w:val="20"/>
+        </w:rPr>
+        <w:t xml:space="preserve">  </w:t>
+      </w:r>
+    </w:p>
+    <w:p>
+      <w:pPr>
+        <w:spacing w:after="0"/>
+        <w:rPr>
+          <w:rFonts w:ascii="Times New Roman" w:hAnsi="Times New Roman" w:cs="Times New Roman"/>
+          <w:sz w:val="24"/>
+          <w:szCs w:val="24"/>
+        </w:rPr>
+      </w:pPr>
+    </w:p>
+    <w:p>
+      <w:pPr>
+        <w:spacing w:after="0"/>
+        <w:rPr>
+          <w:rFonts w:ascii="Times New Roman" w:hAnsi="Times New Roman" w:cs="Times New Roman"/>
+          <w:sz w:val="24"/>
+          <w:szCs w:val="24"/>
+        </w:rPr>
+      </w:pPr>
+      <w:proofErr w:type="gramStart"/>
+      <w:r>
+        <w:rPr>
+          <w:rFonts w:ascii="Times New Roman" w:hAnsi="Times New Roman" w:cs="Times New Roman"/>
+          <w:sz w:val="24"/>
+          <w:szCs w:val="24"/>
+        </w:rPr>
+        <w:t>or</w:t>
+      </w:r>
+      <w:proofErr w:type="gramEnd"/>
+      <w:r>
+        <w:rPr>
+          <w:rFonts w:ascii="Times New Roman" w:hAnsi="Times New Roman" w:cs="Times New Roman"/>
+          <w:sz w:val="24"/>
+          <w:szCs w:val="24"/>
+        </w:rPr>
+        <w:t xml:space="preserve"> on Windows</w:t>
+      </w:r>
+    </w:p>
+    <w:p>
+      <w:pPr>
+        <w:spacing w:after="0"/>
+        <w:rPr>
+          <w:rFonts w:ascii="Times New Roman" w:hAnsi="Times New Roman" w:cs="Times New Roman"/>
+          <w:sz w:val="24"/>
+          <w:szCs w:val="24"/>
+        </w:rPr>
+      </w:pPr>
+    </w:p>
+    <w:p>
+      <w:pPr>
+        <w:spacing w:after="0"/>
+        <w:rPr>
+          <w:rFonts w:ascii="Courier New" w:hAnsi="Courier New" w:cs="Courier New"/>
+          <w:sz w:val="20"/>
+          <w:szCs w:val="20"/>
+        </w:rPr>
+      </w:pPr>
+      <w:r>
+        <w:rPr>
+          <w:rFonts w:ascii="Courier New" w:hAnsi="Courier New" w:cs="Courier New"/>
           <w:sz w:val="20"/>
           <w:szCs w:val="20"/>
         </w:rPr>
@@ -1912,31 +1846,205 @@
       <w:proofErr w:type="gramStart"/>
       <w:r>
         <w:rPr>
-          <w:rFonts w:ascii="Times New Roman" w:hAnsi="Times New Roman" w:cs="Times New Roman"/>
-          <w:sz w:val="20"/>
-          <w:szCs w:val="20"/>
-        </w:rPr>
-        <w:t>python</w:t>
+          <w:rFonts w:ascii="Courier New" w:hAnsi="Courier New" w:cs="Courier New"/>
+          <w:sz w:val="20"/>
+          <w:szCs w:val="20"/>
+        </w:rPr>
+        <w:t>C:</w:t>
       </w:r>
       <w:proofErr w:type="gramEnd"/>
       <w:r>
         <w:rPr>
-          <w:rFonts w:ascii="Times New Roman" w:hAnsi="Times New Roman" w:cs="Times New Roman"/>
-          <w:sz w:val="20"/>
-          <w:szCs w:val="20"/>
-        </w:rPr>
-        <w:t xml:space="preserve"> updateAvatolCV.py </w:t>
+          <w:rFonts w:ascii="Courier New" w:hAnsi="Courier New" w:cs="Courier New"/>
+          <w:sz w:val="20"/>
+          <w:szCs w:val="20"/>
+        </w:rPr>
+        <w:t xml:space="preserve">&gt;cd </w:t>
       </w:r>
       <w:proofErr w:type="spellStart"/>
       <w:r>
         <w:rPr>
-          <w:rFonts w:ascii="Times New Roman" w:hAnsi="Times New Roman" w:cs="Times New Roman"/>
+          <w:rFonts w:ascii="Courier New" w:hAnsi="Courier New" w:cs="Courier New"/>
+          <w:sz w:val="20"/>
+          <w:szCs w:val="20"/>
+        </w:rPr>
+        <w:t>whereTheFileWasUnzippedTo</w:t>
+      </w:r>
+      <w:proofErr w:type="spellEnd"/>
+    </w:p>
+    <w:p>
+      <w:pPr>
+        <w:spacing w:after="0"/>
+        <w:rPr>
+          <w:rFonts w:ascii="Courier New" w:hAnsi="Courier New" w:cs="Courier New"/>
+          <w:sz w:val="20"/>
+          <w:szCs w:val="20"/>
+        </w:rPr>
+      </w:pPr>
+      <w:r>
+        <w:rPr>
+          <w:rFonts w:ascii="Courier New" w:hAnsi="Courier New" w:cs="Courier New"/>
+          <w:sz w:val="20"/>
+          <w:szCs w:val="20"/>
+        </w:rPr>
+        <w:t xml:space="preserve">    C:\whereTheFileWasUnzippedTo&gt;python updateAvatolCV.py </w:t>
+      </w:r>
+      <w:proofErr w:type="spellStart"/>
+      <w:r>
+        <w:rPr>
+          <w:rFonts w:ascii="Courier New" w:hAnsi="Courier New" w:cs="Courier New"/>
           <w:sz w:val="20"/>
           <w:szCs w:val="20"/>
         </w:rPr>
         <w:t>install_root</w:t>
       </w:r>
       <w:proofErr w:type="spellEnd"/>
+      <w:r>
+        <w:rPr>
+          <w:rFonts w:ascii="Courier New" w:hAnsi="Courier New" w:cs="Courier New"/>
+          <w:sz w:val="20"/>
+          <w:szCs w:val="20"/>
+        </w:rPr>
+        <w:t xml:space="preserve">  </w:t>
+      </w:r>
+    </w:p>
+    <w:p>
+      <w:pPr>
+        <w:spacing w:after="0"/>
+        <w:rPr>
+          <w:rFonts w:ascii="Times New Roman" w:hAnsi="Times New Roman" w:cs="Times New Roman"/>
+          <w:sz w:val="24"/>
+          <w:szCs w:val="24"/>
+        </w:rPr>
+      </w:pPr>
+    </w:p>
+    <w:p>
+      <w:pPr>
+        <w:spacing w:after="0"/>
+        <w:rPr>
+          <w:rFonts w:ascii="Times New Roman" w:hAnsi="Times New Roman" w:cs="Times New Roman"/>
+          <w:sz w:val="24"/>
+          <w:szCs w:val="24"/>
+        </w:rPr>
+      </w:pPr>
+      <w:r>
+        <w:rPr>
+          <w:rFonts w:ascii="Times New Roman" w:hAnsi="Times New Roman" w:cs="Times New Roman"/>
+          <w:sz w:val="24"/>
+          <w:szCs w:val="24"/>
+        </w:rPr>
+        <w:t xml:space="preserve">...where </w:t>
+      </w:r>
+      <w:proofErr w:type="spellStart"/>
+      <w:r>
+        <w:rPr>
+          <w:rFonts w:ascii="Times New Roman" w:hAnsi="Times New Roman" w:cs="Times New Roman"/>
+          <w:sz w:val="24"/>
+          <w:szCs w:val="24"/>
+        </w:rPr>
+        <w:t>install_root</w:t>
+      </w:r>
+      <w:proofErr w:type="spellEnd"/>
+      <w:r>
+        <w:rPr>
+          <w:rFonts w:ascii="Times New Roman" w:hAnsi="Times New Roman" w:cs="Times New Roman"/>
+          <w:sz w:val="24"/>
+          <w:szCs w:val="24"/>
+        </w:rPr>
+        <w:t xml:space="preserve"> is replaced by your choice of what directory you want to install into.  The installer will create a subdirectory called '</w:t>
+      </w:r>
+      <w:proofErr w:type="spellStart"/>
+      <w:r>
+        <w:rPr>
+          <w:rFonts w:ascii="Times New Roman" w:hAnsi="Times New Roman" w:cs="Times New Roman"/>
+          <w:sz w:val="24"/>
+          <w:szCs w:val="24"/>
+        </w:rPr>
+        <w:t>avatol_cv</w:t>
+      </w:r>
+      <w:proofErr w:type="spellEnd"/>
+      <w:r>
+        <w:rPr>
+          <w:rFonts w:ascii="Times New Roman" w:hAnsi="Times New Roman" w:cs="Times New Roman"/>
+          <w:sz w:val="24"/>
+          <w:szCs w:val="24"/>
+        </w:rPr>
+        <w:t>' and place the system under that.  So, for example, you specify</w:t>
+      </w:r>
+    </w:p>
+    <w:p>
+      <w:pPr>
+        <w:spacing w:after="0"/>
+        <w:rPr>
+          <w:rFonts w:ascii="Times New Roman" w:hAnsi="Times New Roman" w:cs="Times New Roman"/>
+          <w:sz w:val="24"/>
+          <w:szCs w:val="24"/>
+        </w:rPr>
+      </w:pPr>
+    </w:p>
+    <w:p>
+      <w:pPr>
+        <w:spacing w:after="0"/>
+        <w:rPr>
+          <w:rFonts w:ascii="Times New Roman" w:hAnsi="Times New Roman" w:cs="Times New Roman"/>
+          <w:sz w:val="20"/>
+          <w:szCs w:val="20"/>
+        </w:rPr>
+      </w:pPr>
+      <w:r>
+        <w:rPr>
+          <w:rFonts w:ascii="Times New Roman" w:hAnsi="Times New Roman" w:cs="Times New Roman"/>
+          <w:sz w:val="20"/>
+          <w:szCs w:val="20"/>
+        </w:rPr>
+        <w:t xml:space="preserve">    C:\whereTheFileWasUnzippedTo&gt;python updateAvatolCV.py C:\someDir</w:t>
+      </w:r>
+    </w:p>
+    <w:p>
+      <w:pPr>
+        <w:spacing w:after="0"/>
+        <w:rPr>
+          <w:rFonts w:ascii="Times New Roman" w:hAnsi="Times New Roman" w:cs="Times New Roman"/>
+          <w:sz w:val="24"/>
+          <w:szCs w:val="24"/>
+        </w:rPr>
+      </w:pPr>
+    </w:p>
+    <w:p>
+      <w:pPr>
+        <w:spacing w:after="0"/>
+        <w:rPr>
+          <w:rFonts w:ascii="Times New Roman" w:hAnsi="Times New Roman" w:cs="Times New Roman"/>
+          <w:sz w:val="24"/>
+          <w:szCs w:val="24"/>
+        </w:rPr>
+      </w:pPr>
+      <w:r>
+        <w:rPr>
+          <w:rFonts w:ascii="Times New Roman" w:hAnsi="Times New Roman" w:cs="Times New Roman"/>
+          <w:sz w:val="24"/>
+          <w:szCs w:val="24"/>
+        </w:rPr>
+        <w:t xml:space="preserve">...then c:\someDir\avatol_cv will contain all the files for </w:t>
+      </w:r>
+      <w:proofErr w:type="spellStart"/>
+      <w:r>
+        <w:rPr>
+          <w:rFonts w:ascii="Times New Roman" w:hAnsi="Times New Roman" w:cs="Times New Roman"/>
+          <w:sz w:val="24"/>
+          <w:szCs w:val="24"/>
+        </w:rPr>
+        <w:t>AvatolCV</w:t>
+      </w:r>
+      <w:proofErr w:type="spellEnd"/>
+      <w:r>
+        <w:rPr>
+          <w:rFonts w:ascii="Times New Roman" w:hAnsi="Times New Roman" w:cs="Times New Roman"/>
+          <w:sz w:val="24"/>
+          <w:szCs w:val="24"/>
+        </w:rPr>
+        <w:t xml:space="preserve">.  </w:t>
+      </w:r>
     </w:p>
     <w:p>
       <w:pPr>
@@ -1952,9 +2060,9 @@
       <w:pPr>
         <w:pStyle w:val="Heading1"/>
       </w:pPr>
-      <w:bookmarkStart w:id="6" w:name="_Toc451183535"/>
-      <w:r>
-        <w:t xml:space="preserve">Running </w:t>
+      <w:bookmarkStart w:id="6" w:name="_Toc451184203"/>
+      <w:r>
+        <w:t xml:space="preserve">Updating </w:t>
       </w:r>
       <w:proofErr w:type="spellStart"/>
       <w:r>
@@ -1978,6 +2086,105 @@
           <w:sz w:val="24"/>
           <w:szCs w:val="24"/>
         </w:rPr>
+        <w:t>If there is a bug fix and you need to pull in the updated system, merely run the same command that you used to install it initially.</w:t>
+      </w:r>
+    </w:p>
+    <w:p>
+      <w:pPr>
+        <w:spacing w:after="0"/>
+        <w:rPr>
+          <w:rFonts w:ascii="Times New Roman" w:hAnsi="Times New Roman" w:cs="Times New Roman"/>
+          <w:sz w:val="24"/>
+          <w:szCs w:val="24"/>
+        </w:rPr>
+      </w:pPr>
+    </w:p>
+    <w:p>
+      <w:pPr>
+        <w:spacing w:after="0"/>
+        <w:rPr>
+          <w:rFonts w:ascii="Times New Roman" w:hAnsi="Times New Roman" w:cs="Times New Roman"/>
+          <w:sz w:val="20"/>
+          <w:szCs w:val="20"/>
+        </w:rPr>
+      </w:pPr>
+      <w:r>
+        <w:rPr>
+          <w:rFonts w:ascii="Times New Roman" w:hAnsi="Times New Roman" w:cs="Times New Roman"/>
+          <w:sz w:val="20"/>
+          <w:szCs w:val="20"/>
+        </w:rPr>
+        <w:t xml:space="preserve">    </w:t>
+      </w:r>
+      <w:proofErr w:type="gramStart"/>
+      <w:r>
+        <w:rPr>
+          <w:rFonts w:ascii="Times New Roman" w:hAnsi="Times New Roman" w:cs="Times New Roman"/>
+          <w:sz w:val="20"/>
+          <w:szCs w:val="20"/>
+        </w:rPr>
+        <w:t>python</w:t>
+      </w:r>
+      <w:proofErr w:type="gramEnd"/>
+      <w:r>
+        <w:rPr>
+          <w:rFonts w:ascii="Times New Roman" w:hAnsi="Times New Roman" w:cs="Times New Roman"/>
+          <w:sz w:val="20"/>
+          <w:szCs w:val="20"/>
+        </w:rPr>
+        <w:t xml:space="preserve"> updateAvatolCV.py </w:t>
+      </w:r>
+      <w:proofErr w:type="spellStart"/>
+      <w:r>
+        <w:rPr>
+          <w:rFonts w:ascii="Times New Roman" w:hAnsi="Times New Roman" w:cs="Times New Roman"/>
+          <w:sz w:val="20"/>
+          <w:szCs w:val="20"/>
+        </w:rPr>
+        <w:t>install_root</w:t>
+      </w:r>
+      <w:proofErr w:type="spellEnd"/>
+    </w:p>
+    <w:p>
+      <w:pPr>
+        <w:spacing w:after="0"/>
+        <w:rPr>
+          <w:rFonts w:ascii="Times New Roman" w:hAnsi="Times New Roman" w:cs="Times New Roman"/>
+          <w:sz w:val="24"/>
+          <w:szCs w:val="24"/>
+        </w:rPr>
+      </w:pPr>
+    </w:p>
+    <w:p>
+      <w:pPr>
+        <w:pStyle w:val="Heading1"/>
+      </w:pPr>
+      <w:bookmarkStart w:id="7" w:name="_Toc451184204"/>
+      <w:r>
+        <w:t xml:space="preserve">Running </w:t>
+      </w:r>
+      <w:proofErr w:type="spellStart"/>
+      <w:r>
+        <w:t>AvatolCV</w:t>
+      </w:r>
+      <w:bookmarkEnd w:id="7"/>
+      <w:proofErr w:type="spellEnd"/>
+    </w:p>
+    <w:p>
+      <w:pPr>
+        <w:spacing w:after="0"/>
+        <w:rPr>
+          <w:rFonts w:ascii="Times New Roman" w:hAnsi="Times New Roman" w:cs="Times New Roman"/>
+          <w:sz w:val="24"/>
+          <w:szCs w:val="24"/>
+        </w:rPr>
+      </w:pPr>
+      <w:r>
+        <w:rPr>
+          <w:rFonts w:ascii="Times New Roman" w:hAnsi="Times New Roman" w:cs="Times New Roman"/>
+          <w:sz w:val="24"/>
+          <w:szCs w:val="24"/>
+        </w:rPr>
         <w:t>Once the files are in place, you would do:</w:t>
       </w:r>
     </w:p>
@@ -2249,10 +2456,11 @@
     </w:p>
     <w:p>
       <w:pPr>
-        <w:rPr>
-          <w:rFonts w:ascii="Times New Roman" w:hAnsi="Times New Roman" w:cs="Times New Roman"/>
-          <w:sz w:val="24"/>
-          <w:szCs w:val="24"/>
+        <w:spacing w:after="0"/>
+        <w:rPr>
+          <w:rFonts w:ascii="Times New Roman" w:hAnsi="Times New Roman" w:cs="Times New Roman"/>
+          <w:sz w:val="20"/>
+          <w:szCs w:val="20"/>
         </w:rPr>
       </w:pPr>
     </w:p>
@@ -2260,15 +2468,74 @@
       <w:pPr>
         <w:pStyle w:val="Heading1"/>
       </w:pPr>
-      <w:bookmarkStart w:id="7" w:name="_Toc451183536"/>
-      <w:r>
-        <w:lastRenderedPageBreak/>
+      <w:bookmarkStart w:id="8" w:name="_Toc451184205"/>
+      <w:r>
+        <w:t xml:space="preserve">An </w:t>
+      </w:r>
+      <w:proofErr w:type="spellStart"/>
+      <w:r>
+        <w:t>AvatolCV</w:t>
+      </w:r>
+      <w:proofErr w:type="spellEnd"/>
+      <w:r>
+        <w:t xml:space="preserve"> Session</w:t>
+      </w:r>
+      <w:bookmarkEnd w:id="8"/>
+      <w:r>
+        <w:t xml:space="preserve"> </w:t>
+      </w:r>
+    </w:p>
+    <w:p>
+      <w:pPr>
+        <w:rPr>
+          <w:rFonts w:ascii="Times New Roman" w:hAnsi="Times New Roman" w:cs="Times New Roman"/>
+          <w:sz w:val="24"/>
+          <w:szCs w:val="24"/>
+        </w:rPr>
+      </w:pPr>
+    </w:p>
+    <w:p>
+      <w:pPr>
+        <w:pStyle w:val="Heading2"/>
+      </w:pPr>
+      <w:bookmarkStart w:id="9" w:name="_Toc451184206"/>
+      <w:r>
+        <w:t>Data Sources</w:t>
+      </w:r>
+      <w:bookmarkEnd w:id="9"/>
+    </w:p>
+    <w:p>
+      <w:pPr>
+        <w:rPr>
+          <w:rFonts w:ascii="Times New Roman" w:hAnsi="Times New Roman" w:cs="Times New Roman"/>
+          <w:sz w:val="24"/>
+          <w:szCs w:val="24"/>
+        </w:rPr>
+      </w:pPr>
+    </w:p>
+    <w:p>
+      <w:pPr>
+        <w:pStyle w:val="Heading2"/>
+      </w:pPr>
+      <w:bookmarkStart w:id="10" w:name="_Toc451184207"/>
+      <w:r>
+        <w:t>Log in to Data Source</w:t>
+      </w:r>
+      <w:bookmarkEnd w:id="10"/>
+    </w:p>
+    <w:p/>
+    <w:p>
+      <w:pPr>
+        <w:pStyle w:val="Heading1"/>
+      </w:pPr>
+      <w:bookmarkStart w:id="11" w:name="_Toc451184208"/>
+      <w:r>
         <w:t xml:space="preserve">What the Installer </w:t>
       </w:r>
       <w:r>
         <w:t>Does In Detail</w:t>
       </w:r>
-      <w:bookmarkEnd w:id="7"/>
+      <w:bookmarkEnd w:id="11"/>
     </w:p>
     <w:p>
       <w:pPr>
@@ -2501,8 +2768,6 @@
           <w:szCs w:val="24"/>
         </w:rPr>
       </w:pPr>
-      <w:bookmarkStart w:id="8" w:name="_GoBack"/>
-      <w:bookmarkEnd w:id="8"/>
     </w:p>
     <w:p>
       <w:pPr>
@@ -3365,7 +3630,6 @@
           <w:sz w:val="24"/>
           <w:szCs w:val="24"/>
         </w:rPr>
-        <w:lastRenderedPageBreak/>
         <w:t xml:space="preserve">   - If no old file exists, everything in new will be pulled.</w:t>
       </w:r>
     </w:p>
@@ -4409,6 +4673,19 @@
       <w:szCs w:val="16"/>
     </w:rPr>
   </w:style>
+  <w:style w:type="paragraph" w:styleId="TOC2">
+    <w:name w:val="toc 2"/>
+    <w:basedOn w:val="Normal"/>
+    <w:next w:val="Normal"/>
+    <w:autoRedefine/>
+    <w:uiPriority w:val="39"/>
+    <w:unhideWhenUsed/>
+    <w:rsid w:val="00120D99"/>
+    <w:pPr>
+      <w:spacing w:after="100"/>
+      <w:ind w:left="220"/>
+    </w:pPr>
+  </w:style>
 </w:styles>
 </file>
 
@@ -4819,6 +5096,19 @@
       <w:szCs w:val="16"/>
     </w:rPr>
   </w:style>
+  <w:style w:type="paragraph" w:styleId="TOC2">
+    <w:name w:val="toc 2"/>
+    <w:basedOn w:val="Normal"/>
+    <w:next w:val="Normal"/>
+    <w:autoRedefine/>
+    <w:uiPriority w:val="39"/>
+    <w:unhideWhenUsed/>
+    <w:rsid w:val="00120D99"/>
+    <w:pPr>
+      <w:spacing w:after="100"/>
+      <w:ind w:left="220"/>
+    </w:pPr>
+  </w:style>
 </w:styles>
 </file>
 
@@ -5112,7 +5402,7 @@
 </file>
 
 <file path=customXml/itemProps1.xml><?xml version="1.0" encoding="utf-8"?>
-<ds:datastoreItem xmlns:ds="http://schemas.openxmlformats.org/officeDocument/2006/customXml" ds:itemID="{99F859B8-3080-4BA1-BDC6-599A72A0725E}">
+<ds:datastoreItem xmlns:ds="http://schemas.openxmlformats.org/officeDocument/2006/customXml" ds:itemID="{FC9F0BF9-2785-45ED-BEA5-325DF429268F}">
   <ds:schemaRefs>
     <ds:schemaRef ds:uri="http://schemas.openxmlformats.org/officeDocument/2006/bibliography"/>
   </ds:schemaRefs>

</xml_diff>